<commit_message>
update design spc and diagrams
</commit_message>
<xml_diff>
--- a/designspec/BatterySystemControlDesignSpec.docx
+++ b/designspec/BatterySystemControlDesignSpec.docx
@@ -43,7 +43,7 @@
       <w:tblPr>
         <w:tblW w:w="9660" w:type="dxa"/>
         <w:jc w:val="left"/>
-        <w:tblInd w:w="53" w:type="dxa"/>
+        <w:tblInd w:w="50" w:type="dxa"/>
         <w:tblBorders>
           <w:top w:val="single" w:sz="2" w:space="0" w:color="000001"/>
           <w:left w:val="single" w:sz="2" w:space="0" w:color="000001"/>
@@ -52,7 +52,7 @@
         </w:tblBorders>
         <w:tblCellMar>
           <w:top w:w="55" w:type="dxa"/>
-          <w:left w:w="51" w:type="dxa"/>
+          <w:left w:w="48" w:type="dxa"/>
           <w:bottom w:w="55" w:type="dxa"/>
           <w:right w:w="55" w:type="dxa"/>
         </w:tblCellMar>
@@ -77,7 +77,7 @@
             </w:tcBorders>
             <w:shd w:fill="auto" w:val="clear"/>
             <w:tcMar>
-              <w:left w:w="51" w:type="dxa"/>
+              <w:left w:w="48" w:type="dxa"/>
             </w:tcMar>
           </w:tcPr>
           <w:p>
@@ -103,7 +103,7 @@
             </w:tcBorders>
             <w:shd w:fill="auto" w:val="clear"/>
             <w:tcMar>
-              <w:left w:w="51" w:type="dxa"/>
+              <w:left w:w="48" w:type="dxa"/>
             </w:tcMar>
           </w:tcPr>
           <w:p>
@@ -129,7 +129,7 @@
             </w:tcBorders>
             <w:shd w:fill="auto" w:val="clear"/>
             <w:tcMar>
-              <w:left w:w="51" w:type="dxa"/>
+              <w:left w:w="48" w:type="dxa"/>
             </w:tcMar>
           </w:tcPr>
           <w:p>
@@ -158,7 +158,7 @@
             </w:tcBorders>
             <w:shd w:fill="auto" w:val="clear"/>
             <w:tcMar>
-              <w:left w:w="51" w:type="dxa"/>
+              <w:left w:w="48" w:type="dxa"/>
             </w:tcMar>
           </w:tcPr>
           <w:p>
@@ -187,7 +187,7 @@
             </w:tcBorders>
             <w:shd w:fill="auto" w:val="clear"/>
             <w:tcMar>
-              <w:left w:w="51" w:type="dxa"/>
+              <w:left w:w="48" w:type="dxa"/>
             </w:tcMar>
           </w:tcPr>
           <w:p>
@@ -213,7 +213,7 @@
             </w:tcBorders>
             <w:shd w:fill="auto" w:val="clear"/>
             <w:tcMar>
-              <w:left w:w="51" w:type="dxa"/>
+              <w:left w:w="48" w:type="dxa"/>
             </w:tcMar>
           </w:tcPr>
           <w:p>
@@ -239,7 +239,7 @@
             </w:tcBorders>
             <w:shd w:fill="auto" w:val="clear"/>
             <w:tcMar>
-              <w:left w:w="51" w:type="dxa"/>
+              <w:left w:w="48" w:type="dxa"/>
             </w:tcMar>
           </w:tcPr>
           <w:p>
@@ -268,7 +268,7 @@
             </w:tcBorders>
             <w:shd w:fill="auto" w:val="clear"/>
             <w:tcMar>
-              <w:left w:w="51" w:type="dxa"/>
+              <w:left w:w="48" w:type="dxa"/>
             </w:tcMar>
           </w:tcPr>
           <w:p>
@@ -350,7 +350,7 @@
             </w:tcBorders>
             <w:shd w:fill="auto" w:val="clear"/>
             <w:tcMar>
-              <w:left w:w="51" w:type="dxa"/>
+              <w:left w:w="48" w:type="dxa"/>
             </w:tcMar>
           </w:tcPr>
           <w:p>
@@ -379,7 +379,7 @@
             </w:tcBorders>
             <w:shd w:fill="auto" w:val="clear"/>
             <w:tcMar>
-              <w:left w:w="51" w:type="dxa"/>
+              <w:left w:w="48" w:type="dxa"/>
             </w:tcMar>
           </w:tcPr>
           <w:p>
@@ -408,7 +408,7 @@
             </w:tcBorders>
             <w:shd w:fill="auto" w:val="clear"/>
             <w:tcMar>
-              <w:left w:w="51" w:type="dxa"/>
+              <w:left w:w="48" w:type="dxa"/>
             </w:tcMar>
           </w:tcPr>
           <w:p>
@@ -437,7 +437,7 @@
             </w:tcBorders>
             <w:shd w:fill="auto" w:val="clear"/>
             <w:tcMar>
-              <w:left w:w="51" w:type="dxa"/>
+              <w:left w:w="48" w:type="dxa"/>
             </w:tcMar>
           </w:tcPr>
           <w:p>
@@ -1645,7 +1645,7 @@
             </w:tcBorders>
             <w:shd w:fill="auto" w:val="clear"/>
             <w:tcMar>
-              <w:left w:w="51" w:type="dxa"/>
+              <w:left w:w="48" w:type="dxa"/>
             </w:tcMar>
           </w:tcPr>
           <w:p>
@@ -1908,8 +1908,21 @@
         <w:pStyle w:val="Heading2"/>
         <w:numPr>
           <w:ilvl w:val="1"/>
-          <w:numId w:val="2"/>
+          <w:numId w:val="6"/>
         </w:numPr>
+        <w:rPr/>
+      </w:pPr>
+      <w:r>
+        <w:rPr>
+          <w:b w:val="false"/>
+          <w:bCs w:val="false"/>
+        </w:rPr>
+        <w:t>Performance, Availability, Scalability, Extensibility</w:t>
+      </w:r>
+    </w:p>
+    <w:p>
+      <w:pPr>
+        <w:pStyle w:val="TextBody"/>
         <w:rPr>
           <w:b w:val="false"/>
           <w:b w:val="false"/>
@@ -1923,13 +1936,19 @@
         <w:rPr>
           <w:b w:val="false"/>
           <w:bCs w:val="false"/>
-        </w:rPr>
-        <w:t>Performance, Availability, Scalability, Extensibility</w:t>
-      </w:r>
-    </w:p>
-    <w:p>
-      <w:pPr>
-        <w:pStyle w:val="TextBody"/>
+          <w:i/>
+          <w:iCs/>
+        </w:rPr>
+        <w:t xml:space="preserve">How well does it have to do these things? How critical is it? </w:t>
+      </w:r>
+    </w:p>
+    <w:p>
+      <w:pPr>
+        <w:pStyle w:val="TextBody"/>
+        <w:numPr>
+          <w:ilvl w:val="0"/>
+          <w:numId w:val="4"/>
+        </w:numPr>
         <w:rPr>
           <w:b w:val="false"/>
           <w:b w:val="false"/>
@@ -1943,10 +1962,10 @@
         <w:rPr>
           <w:b w:val="false"/>
           <w:bCs w:val="false"/>
-          <w:i/>
-          <w:iCs/>
-        </w:rPr>
-        <w:t xml:space="preserve">How well does it have to do these things? How critical is it? </w:t>
+          <w:i w:val="false"/>
+          <w:iCs w:val="false"/>
+        </w:rPr>
+        <w:t>This system is for a single phase set-up in this current version</w:t>
       </w:r>
     </w:p>
     <w:p>
@@ -1956,23 +1975,16 @@
           <w:ilvl w:val="0"/>
           <w:numId w:val="4"/>
         </w:numPr>
-        <w:rPr>
-          <w:b w:val="false"/>
+        <w:rPr/>
+      </w:pPr>
+      <w:r>
+        <w:rPr>
           <w:b w:val="false"/>
           <w:bCs w:val="false"/>
-          <w:i/>
-          <w:i/>
-          <w:iCs/>
-        </w:rPr>
-      </w:pPr>
-      <w:r>
-        <w:rPr>
-          <w:b w:val="false"/>
-          <w:bCs w:val="false"/>
           <w:i w:val="false"/>
           <w:iCs w:val="false"/>
         </w:rPr>
-        <w:t>This system is for a single phase set-up in this current version</w:t>
+        <w:t>It must switch off if high temperatures are reached</w:t>
       </w:r>
     </w:p>
     <w:p>
@@ -1982,16 +1994,23 @@
           <w:ilvl w:val="0"/>
           <w:numId w:val="4"/>
         </w:numPr>
-        <w:rPr/>
-      </w:pPr>
-      <w:r>
-        <w:rPr>
+        <w:rPr>
+          <w:b w:val="false"/>
           <w:b w:val="false"/>
           <w:bCs w:val="false"/>
           <w:i w:val="false"/>
+          <w:i w:val="false"/>
           <w:iCs w:val="false"/>
         </w:rPr>
-        <w:t>It must switch off if high temperatures are reached</w:t>
+      </w:pPr>
+      <w:r>
+        <w:rPr>
+          <w:b w:val="false"/>
+          <w:bCs w:val="false"/>
+          <w:i w:val="false"/>
+          <w:iCs w:val="false"/>
+        </w:rPr>
+        <w:t>It should fail safe: i.e. turn off the battery charging if it fails</w:t>
       </w:r>
     </w:p>
     <w:p>
@@ -2001,23 +2020,16 @@
           <w:ilvl w:val="0"/>
           <w:numId w:val="4"/>
         </w:numPr>
-        <w:rPr>
-          <w:b w:val="false"/>
+        <w:rPr/>
+      </w:pPr>
+      <w:r>
+        <w:rPr>
           <w:b w:val="false"/>
           <w:bCs w:val="false"/>
           <w:i w:val="false"/>
-          <w:i w:val="false"/>
           <w:iCs w:val="false"/>
         </w:rPr>
-      </w:pPr>
-      <w:r>
-        <w:rPr>
-          <w:b w:val="false"/>
-          <w:bCs w:val="false"/>
-          <w:i w:val="false"/>
-          <w:iCs w:val="false"/>
-        </w:rPr>
-        <w:t>It should fail safe: i.e. turn off the battery charging if it fails</w:t>
+        <w:t>it should restart itself if the network connection is lost</w:t>
       </w:r>
     </w:p>
     <w:p>
@@ -2027,23 +2039,16 @@
           <w:ilvl w:val="0"/>
           <w:numId w:val="4"/>
         </w:numPr>
-        <w:rPr>
-          <w:b w:val="false"/>
+        <w:rPr/>
+      </w:pPr>
+      <w:r>
+        <w:rPr>
           <w:b w:val="false"/>
           <w:bCs w:val="false"/>
           <w:i w:val="false"/>
-          <w:i w:val="false"/>
           <w:iCs w:val="false"/>
         </w:rPr>
-      </w:pPr>
-      <w:r>
-        <w:rPr>
-          <w:b w:val="false"/>
-          <w:bCs w:val="false"/>
-          <w:i w:val="false"/>
-          <w:iCs w:val="false"/>
-        </w:rPr>
-        <w:t>it should restart itself if the network connection is lost</w:t>
+        <w:t>It should be resilient to attack from the open web</w:t>
       </w:r>
     </w:p>
     <w:p>
@@ -2083,6 +2088,50 @@
         <w:ind w:left="0" w:right="0" w:hanging="0"/>
         <w:contextualSpacing/>
         <w:jc w:val="left"/>
+        <w:rPr/>
+      </w:pPr>
+      <w:r>
+        <w:rPr/>
+        <w:t>Architecture</w:t>
+      </w:r>
+    </w:p>
+    <w:p>
+      <w:pPr>
+        <w:pStyle w:val="TextBody"/>
+        <w:rPr/>
+      </w:pPr>
+      <w:r>
+        <w:rPr>
+          <w:i/>
+          <w:iCs/>
+        </w:rPr>
+        <w:t xml:space="preserve">System, </w:t>
+      </w:r>
+      <w:r>
+        <w:rPr>
+          <w:i/>
+          <w:iCs/>
+        </w:rPr>
+        <w:t xml:space="preserve">Logical &amp; Process / Service Orientation, </w:t>
+      </w:r>
+      <w:r>
+        <w:rPr>
+          <w:i/>
+          <w:iCs/>
+        </w:rPr>
+        <w:t xml:space="preserve">Physical, </w:t>
+      </w:r>
+      <w:r>
+        <w:rPr>
+          <w:i/>
+          <w:iCs/>
+        </w:rPr>
+        <w:t>Hardware &amp; Software, Communications, Security</w:t>
+      </w:r>
+    </w:p>
+    <w:p>
+      <w:pPr>
+        <w:pStyle w:val="TextBody"/>
         <w:rPr>
           <w:i/>
           <w:i/>
@@ -2091,7 +2140,6 @@
       </w:pPr>
       <w:r>
         <w:rPr/>
-        <w:t>Architecture</w:t>
       </w:r>
     </w:p>
     <w:p>
@@ -2104,16 +2152,491 @@
         </w:rPr>
       </w:pPr>
       <w:r>
-        <w:rPr>
-          <w:i/>
-          <w:iCs/>
-        </w:rPr>
-        <w:t>Logical &amp; Process / Service Orientation</w:t>
-      </w:r>
-    </w:p>
-    <w:p>
-      <w:pPr>
-        <w:pStyle w:val="TextBody"/>
+        <w:rPr/>
+        <w:drawing>
+          <wp:anchor behindDoc="0" distT="0" distB="0" distL="0" distR="0" simplePos="0" locked="0" layoutInCell="1" allowOverlap="1" relativeHeight="2">
+            <wp:simplePos x="0" y="0"/>
+            <wp:positionH relativeFrom="column">
+              <wp:align>center</wp:align>
+            </wp:positionH>
+            <wp:positionV relativeFrom="paragraph">
+              <wp:align>top</wp:align>
+            </wp:positionV>
+            <wp:extent cx="6120130" cy="1471295"/>
+            <wp:effectExtent l="0" t="0" r="0" b="0"/>
+            <wp:wrapSquare wrapText="largest"/>
+            <wp:docPr id="1" name="Image1" descr=""/>
+            <wp:cNvGraphicFramePr>
+              <a:graphicFrameLocks xmlns:a="http://schemas.openxmlformats.org/drawingml/2006/main" noChangeAspect="1"/>
+            </wp:cNvGraphicFramePr>
+            <a:graphic xmlns:a="http://schemas.openxmlformats.org/drawingml/2006/main">
+              <a:graphicData uri="http://schemas.openxmlformats.org/drawingml/2006/picture">
+                <pic:pic xmlns:pic="http://schemas.openxmlformats.org/drawingml/2006/picture">
+                  <pic:nvPicPr>
+                    <pic:cNvPr id="1" name="Image1" descr=""/>
+                    <pic:cNvPicPr>
+                      <a:picLocks noChangeAspect="1" noChangeArrowheads="1"/>
+                    </pic:cNvPicPr>
+                  </pic:nvPicPr>
+                  <pic:blipFill>
+                    <a:blip r:embed="rId2"/>
+                    <a:stretch>
+                      <a:fillRect/>
+                    </a:stretch>
+                  </pic:blipFill>
+                  <pic:spPr bwMode="auto">
+                    <a:xfrm>
+                      <a:off x="0" y="0"/>
+                      <a:ext cx="6120130" cy="1471295"/>
+                    </a:xfrm>
+                    <a:prstGeom prst="rect">
+                      <a:avLst/>
+                    </a:prstGeom>
+                  </pic:spPr>
+                </pic:pic>
+              </a:graphicData>
+            </a:graphic>
+          </wp:anchor>
+        </w:drawing>
+      </w:r>
+    </w:p>
+    <w:p>
+      <w:pPr>
+        <w:pStyle w:val="TextBody"/>
+        <w:rPr>
+          <w:i w:val="false"/>
+          <w:i w:val="false"/>
+          <w:iCs w:val="false"/>
+        </w:rPr>
+      </w:pPr>
+      <w:r>
+        <w:rPr>
+          <w:i w:val="false"/>
+          <w:iCs w:val="false"/>
+        </w:rPr>
+        <w:t>Figure 1: Wider System Diagram</w:t>
+      </w:r>
+    </w:p>
+    <w:p>
+      <w:pPr>
+        <w:pStyle w:val="TextBody"/>
+        <w:rPr>
+          <w:i w:val="false"/>
+          <w:i w:val="false"/>
+          <w:iCs w:val="false"/>
+        </w:rPr>
+      </w:pPr>
+      <w:r>
+        <w:rPr>
+          <w:i w:val="false"/>
+          <w:iCs w:val="false"/>
+        </w:rPr>
+      </w:r>
+    </w:p>
+    <w:p>
+      <w:pPr>
+        <w:pStyle w:val="TextBody"/>
+        <w:rPr>
+          <w:i w:val="false"/>
+          <w:i w:val="false"/>
+          <w:iCs w:val="false"/>
+        </w:rPr>
+      </w:pPr>
+      <w:r>
+        <w:rPr>
+          <w:i w:val="false"/>
+          <w:iCs w:val="false"/>
+        </w:rPr>
+        <w:t>1: The Battery System Control Unit</w:t>
+      </w:r>
+    </w:p>
+    <w:p>
+      <w:pPr>
+        <w:pStyle w:val="TextBody"/>
+        <w:rPr>
+          <w:i w:val="false"/>
+          <w:i w:val="false"/>
+          <w:iCs w:val="false"/>
+        </w:rPr>
+      </w:pPr>
+      <w:r>
+        <w:rPr>
+          <w:i w:val="false"/>
+          <w:iCs w:val="false"/>
+        </w:rPr>
+        <w:t>2: Battery System</w:t>
+      </w:r>
+    </w:p>
+    <w:p>
+      <w:pPr>
+        <w:pStyle w:val="TextBody"/>
+        <w:rPr>
+          <w:i w:val="false"/>
+          <w:i w:val="false"/>
+          <w:iCs w:val="false"/>
+        </w:rPr>
+      </w:pPr>
+      <w:r>
+        <w:rPr>
+          <w:i w:val="false"/>
+          <w:iCs w:val="false"/>
+        </w:rPr>
+        <w:t>3: Battery System Control &amp; Optimisation Server</w:t>
+      </w:r>
+    </w:p>
+    <w:p>
+      <w:pPr>
+        <w:pStyle w:val="TextBody"/>
+        <w:rPr>
+          <w:i w:val="false"/>
+          <w:i w:val="false"/>
+          <w:iCs w:val="false"/>
+        </w:rPr>
+      </w:pPr>
+      <w:r>
+        <w:rPr>
+          <w:i w:val="false"/>
+          <w:iCs w:val="false"/>
+        </w:rPr>
+        <w:t>4: External 3</w:t>
+      </w:r>
+      <w:r>
+        <w:rPr>
+          <w:i w:val="false"/>
+          <w:iCs w:val="false"/>
+          <w:vertAlign w:val="superscript"/>
+        </w:rPr>
+        <w:t>rd</w:t>
+      </w:r>
+      <w:r>
+        <w:rPr>
+          <w:i w:val="false"/>
+          <w:iCs w:val="false"/>
+        </w:rPr>
+        <w:t xml:space="preserve"> Party Server e.g. Tempus Smart Aggregation Manager</w:t>
+      </w:r>
+    </w:p>
+    <w:p>
+      <w:pPr>
+        <w:pStyle w:val="TextBody"/>
+        <w:rPr/>
+      </w:pPr>
+      <w:r>
+        <w:rPr/>
+      </w:r>
+    </w:p>
+    <w:p>
+      <w:pPr>
+        <w:pStyle w:val="TextBody"/>
+        <w:rPr/>
+      </w:pPr>
+      <w:r>
+        <w:rPr/>
+        <w:drawing>
+          <wp:anchor behindDoc="0" distT="0" distB="0" distL="0" distR="0" simplePos="0" locked="0" layoutInCell="1" allowOverlap="1" relativeHeight="3">
+            <wp:simplePos x="0" y="0"/>
+            <wp:positionH relativeFrom="column">
+              <wp:align>center</wp:align>
+            </wp:positionH>
+            <wp:positionV relativeFrom="paragraph">
+              <wp:align>top</wp:align>
+            </wp:positionV>
+            <wp:extent cx="6120130" cy="5165090"/>
+            <wp:effectExtent l="0" t="0" r="0" b="0"/>
+            <wp:wrapSquare wrapText="largest"/>
+            <wp:docPr id="2" name="Image2" descr=""/>
+            <wp:cNvGraphicFramePr>
+              <a:graphicFrameLocks xmlns:a="http://schemas.openxmlformats.org/drawingml/2006/main" noChangeAspect="1"/>
+            </wp:cNvGraphicFramePr>
+            <a:graphic xmlns:a="http://schemas.openxmlformats.org/drawingml/2006/main">
+              <a:graphicData uri="http://schemas.openxmlformats.org/drawingml/2006/picture">
+                <pic:pic xmlns:pic="http://schemas.openxmlformats.org/drawingml/2006/picture">
+                  <pic:nvPicPr>
+                    <pic:cNvPr id="2" name="Image2" descr=""/>
+                    <pic:cNvPicPr>
+                      <a:picLocks noChangeAspect="1" noChangeArrowheads="1"/>
+                    </pic:cNvPicPr>
+                  </pic:nvPicPr>
+                  <pic:blipFill>
+                    <a:blip r:embed="rId3"/>
+                    <a:stretch>
+                      <a:fillRect/>
+                    </a:stretch>
+                  </pic:blipFill>
+                  <pic:spPr bwMode="auto">
+                    <a:xfrm>
+                      <a:off x="0" y="0"/>
+                      <a:ext cx="6120130" cy="5165090"/>
+                    </a:xfrm>
+                    <a:prstGeom prst="rect">
+                      <a:avLst/>
+                    </a:prstGeom>
+                  </pic:spPr>
+                </pic:pic>
+              </a:graphicData>
+            </a:graphic>
+          </wp:anchor>
+        </w:drawing>
+      </w:r>
+    </w:p>
+    <w:p>
+      <w:pPr>
+        <w:pStyle w:val="TextBody"/>
+        <w:rPr/>
+      </w:pPr>
+      <w:r>
+        <w:rPr/>
+        <w:t>Figure 2: Battery System Physical Diagram</w:t>
+      </w:r>
+    </w:p>
+    <w:p>
+      <w:pPr>
+        <w:pStyle w:val="TextBody"/>
+        <w:rPr/>
+      </w:pPr>
+      <w:r>
+        <w:rPr/>
+      </w:r>
+    </w:p>
+    <w:p>
+      <w:pPr>
+        <w:pStyle w:val="TextBody"/>
+        <w:rPr/>
+      </w:pPr>
+      <w:r>
+        <w:rPr/>
+        <w:t>1. Import Export Meter</w:t>
+      </w:r>
+    </w:p>
+    <w:p>
+      <w:pPr>
+        <w:pStyle w:val="TextBody"/>
+        <w:rPr/>
+      </w:pPr>
+      <w:r>
+        <w:rPr/>
+        <w:t>2. AC In Smart Switch</w:t>
+      </w:r>
+    </w:p>
+    <w:p>
+      <w:pPr>
+        <w:pStyle w:val="TextBody"/>
+        <w:rPr/>
+      </w:pPr>
+      <w:r>
+        <w:rPr/>
+        <w:t>3. Transformer</w:t>
+      </w:r>
+    </w:p>
+    <w:p>
+      <w:pPr>
+        <w:pStyle w:val="TextBody"/>
+        <w:rPr/>
+      </w:pPr>
+      <w:r>
+        <w:rPr/>
+        <w:t>4. DC Input Smart Switch</w:t>
+      </w:r>
+    </w:p>
+    <w:p>
+      <w:pPr>
+        <w:pStyle w:val="TextBody"/>
+        <w:rPr/>
+      </w:pPr>
+      <w:r>
+        <w:rPr/>
+        <w:t>5. Battery</w:t>
+      </w:r>
+    </w:p>
+    <w:p>
+      <w:pPr>
+        <w:pStyle w:val="TextBody"/>
+        <w:rPr/>
+      </w:pPr>
+      <w:r>
+        <w:rPr/>
+        <w:t>6. Temperature Probe</w:t>
+      </w:r>
+    </w:p>
+    <w:p>
+      <w:pPr>
+        <w:pStyle w:val="TextBody"/>
+        <w:rPr/>
+      </w:pPr>
+      <w:r>
+        <w:rPr/>
+        <w:t>7. AC Out Dumb Switch</w:t>
+      </w:r>
+    </w:p>
+    <w:p>
+      <w:pPr>
+        <w:pStyle w:val="TextBody"/>
+        <w:rPr/>
+      </w:pPr>
+      <w:r>
+        <w:rPr/>
+        <w:t>8. Control Unit Core</w:t>
+      </w:r>
+    </w:p>
+    <w:p>
+      <w:pPr>
+        <w:pStyle w:val="TextBody"/>
+        <w:rPr/>
+      </w:pPr>
+      <w:r>
+        <w:rPr/>
+        <w:t>9. DC Volt meter</w:t>
+      </w:r>
+    </w:p>
+    <w:p>
+      <w:pPr>
+        <w:pStyle w:val="TextBody"/>
+        <w:rPr/>
+      </w:pPr>
+      <w:r>
+        <w:rPr/>
+        <w:t>10. DC Current Meter</w:t>
+      </w:r>
+    </w:p>
+    <w:p>
+      <w:pPr>
+        <w:pStyle w:val="TextBody"/>
+        <w:rPr/>
+      </w:pPr>
+      <w:r>
+        <w:rPr/>
+        <w:t>11. AC Voltmeter</w:t>
+      </w:r>
+    </w:p>
+    <w:p>
+      <w:pPr>
+        <w:pStyle w:val="TextBody"/>
+        <w:rPr/>
+      </w:pPr>
+      <w:r>
+        <w:rPr/>
+        <w:t>12. DC Out Smart Switch</w:t>
+      </w:r>
+    </w:p>
+    <w:p>
+      <w:pPr>
+        <w:pStyle w:val="TextBody"/>
+        <w:rPr/>
+      </w:pPr>
+      <w:r>
+        <w:rPr/>
+        <w:t>13. AC Current Clamp</w:t>
+      </w:r>
+    </w:p>
+    <w:p>
+      <w:pPr>
+        <w:pStyle w:val="TextBody"/>
+        <w:rPr/>
+      </w:pPr>
+      <w:r>
+        <w:rPr/>
+        <w:t>14. Inverter</w:t>
+      </w:r>
+    </w:p>
+    <w:p>
+      <w:pPr>
+        <w:pStyle w:val="TextBody"/>
+        <w:rPr/>
+      </w:pPr>
+      <w:r>
+        <w:rPr/>
+      </w:r>
+    </w:p>
+    <w:p>
+      <w:pPr>
+        <w:pStyle w:val="TextBody"/>
+        <w:rPr/>
+      </w:pPr>
+      <w:r>
+        <w:rPr/>
+        <w:drawing>
+          <wp:anchor behindDoc="0" distT="0" distB="0" distL="0" distR="0" simplePos="0" locked="0" layoutInCell="1" allowOverlap="1" relativeHeight="4">
+            <wp:simplePos x="0" y="0"/>
+            <wp:positionH relativeFrom="column">
+              <wp:align>center</wp:align>
+            </wp:positionH>
+            <wp:positionV relativeFrom="paragraph">
+              <wp:align>top</wp:align>
+            </wp:positionV>
+            <wp:extent cx="6120130" cy="4453890"/>
+            <wp:effectExtent l="0" t="0" r="0" b="0"/>
+            <wp:wrapSquare wrapText="largest"/>
+            <wp:docPr id="3" name="Image3" descr=""/>
+            <wp:cNvGraphicFramePr>
+              <a:graphicFrameLocks xmlns:a="http://schemas.openxmlformats.org/drawingml/2006/main" noChangeAspect="1"/>
+            </wp:cNvGraphicFramePr>
+            <a:graphic xmlns:a="http://schemas.openxmlformats.org/drawingml/2006/main">
+              <a:graphicData uri="http://schemas.openxmlformats.org/drawingml/2006/picture">
+                <pic:pic xmlns:pic="http://schemas.openxmlformats.org/drawingml/2006/picture">
+                  <pic:nvPicPr>
+                    <pic:cNvPr id="3" name="Image3" descr=""/>
+                    <pic:cNvPicPr>
+                      <a:picLocks noChangeAspect="1" noChangeArrowheads="1"/>
+                    </pic:cNvPicPr>
+                  </pic:nvPicPr>
+                  <pic:blipFill>
+                    <a:blip r:embed="rId4"/>
+                    <a:stretch>
+                      <a:fillRect/>
+                    </a:stretch>
+                  </pic:blipFill>
+                  <pic:spPr bwMode="auto">
+                    <a:xfrm>
+                      <a:off x="0" y="0"/>
+                      <a:ext cx="6120130" cy="4453890"/>
+                    </a:xfrm>
+                    <a:prstGeom prst="rect">
+                      <a:avLst/>
+                    </a:prstGeom>
+                  </pic:spPr>
+                </pic:pic>
+              </a:graphicData>
+            </a:graphic>
+          </wp:anchor>
+        </w:drawing>
+      </w:r>
+    </w:p>
+    <w:p>
+      <w:pPr>
+        <w:pStyle w:val="TextBody"/>
+        <w:rPr/>
+      </w:pPr>
+      <w:r>
+        <w:rPr/>
+        <w:t xml:space="preserve">Figure 3: Battery System Control Unit Logic Diagram </w:t>
+      </w:r>
+    </w:p>
+    <w:p>
+      <w:pPr>
+        <w:pStyle w:val="TextBody"/>
+        <w:rPr/>
+      </w:pPr>
+      <w:r>
+        <w:rPr/>
+      </w:r>
+    </w:p>
+    <w:p>
+      <w:pPr>
+        <w:pStyle w:val="TextBody"/>
+        <w:rPr/>
+      </w:pPr>
+      <w:r>
+        <w:rPr/>
+        <w:t xml:space="preserve">This logic forms the basis for the firmware of the BSCU. </w:t>
+      </w:r>
+    </w:p>
+    <w:p>
+      <w:pPr>
+        <w:pStyle w:val="Heading2"/>
+        <w:numPr>
+          <w:ilvl w:val="1"/>
+          <w:numId w:val="6"/>
+        </w:numPr>
         <w:rPr>
           <w:i/>
           <w:i/>
@@ -2121,11 +2644,8 @@
         </w:rPr>
       </w:pPr>
       <w:r>
-        <w:rPr>
-          <w:i/>
-          <w:iCs/>
-        </w:rPr>
-        <w:t>Hardware &amp; Software</w:t>
+        <w:rPr/>
+        <w:t>Interfaces</w:t>
       </w:r>
     </w:p>
     <w:p>
@@ -2142,102 +2662,47 @@
           <w:i/>
           <w:iCs/>
         </w:rPr>
-        <w:t>Communications</w:t>
-      </w:r>
-    </w:p>
-    <w:p>
-      <w:pPr>
-        <w:pStyle w:val="TextBody"/>
-        <w:rPr>
-          <w:i/>
-          <w:i/>
-          <w:iCs/>
-        </w:rPr>
-      </w:pPr>
-      <w:r>
-        <w:rPr>
-          <w:i/>
-          <w:iCs/>
-        </w:rPr>
-        <w:t>Security</w:t>
-      </w:r>
-    </w:p>
-    <w:p>
-      <w:pPr>
-        <w:pStyle w:val="TextBody"/>
-        <w:rPr/>
-      </w:pPr>
-      <w:r>
-        <w:rPr/>
-      </w:r>
-    </w:p>
-    <w:p>
-      <w:pPr>
-        <w:pStyle w:val="Heading2"/>
-        <w:numPr>
-          <w:ilvl w:val="1"/>
-          <w:numId w:val="2"/>
-        </w:numPr>
-        <w:rPr>
-          <w:i/>
-          <w:i/>
-          <w:iCs/>
-        </w:rPr>
-      </w:pPr>
-      <w:r>
-        <w:rPr/>
-        <w:t>Interfaces</w:t>
-      </w:r>
-    </w:p>
-    <w:p>
-      <w:pPr>
-        <w:pStyle w:val="TextBody"/>
-        <w:rPr>
-          <w:i/>
-          <w:i/>
-          <w:iCs/>
-        </w:rPr>
-      </w:pPr>
-      <w:r>
-        <w:rPr>
-          <w:i/>
-          <w:iCs/>
-        </w:rPr>
         <w:t>Human, Machine</w:t>
       </w:r>
     </w:p>
     <w:p>
       <w:pPr>
         <w:pStyle w:val="TextBody"/>
-        <w:rPr>
-          <w:i w:val="false"/>
+        <w:rPr/>
+      </w:pPr>
+      <w:r>
+        <w:rPr>
           <w:i w:val="false"/>
           <w:iCs w:val="false"/>
         </w:rPr>
-      </w:pPr>
+        <w:t xml:space="preserve">The system will be interfaced to via an API for m2m communications: </w:t>
+      </w:r>
       <w:r>
         <w:rPr>
           <w:i w:val="false"/>
           <w:iCs w:val="false"/>
         </w:rPr>
-        <w:t>The system will be interfaced to via an API for m2m communications</w:t>
-      </w:r>
-    </w:p>
-    <w:p>
-      <w:pPr>
-        <w:pStyle w:val="TextBody"/>
-        <w:rPr>
-          <w:i w:val="false"/>
+        <w:t>BSCU to BSCOS</w:t>
+      </w:r>
+    </w:p>
+    <w:p>
+      <w:pPr>
+        <w:pStyle w:val="TextBody"/>
+        <w:rPr/>
+      </w:pPr>
+      <w:r>
+        <w:rPr>
           <w:i w:val="false"/>
           <w:iCs w:val="false"/>
         </w:rPr>
-      </w:pPr>
+        <w:t xml:space="preserve">The system will be interfaced to via a web page for human access </w:t>
+      </w:r>
       <w:r>
         <w:rPr>
           <w:i w:val="false"/>
           <w:iCs w:val="false"/>
         </w:rPr>
-        <w:t>The system will be interfaced to via a web page for human access</w:t>
+        <w:t>from the BSCOS</w:t>
       </w:r>
     </w:p>
     <w:p>
@@ -2265,18 +2730,80 @@
     <w:p>
       <w:pPr>
         <w:pStyle w:val="TextBody"/>
-        <w:rPr>
-          <w:i/>
+        <w:rPr/>
+      </w:pPr>
+      <w:r>
+        <w:rPr>
           <w:i/>
           <w:iCs/>
         </w:rPr>
-      </w:pPr>
-      <w:r>
-        <w:rPr>
-          <w:i/>
-          <w:iCs/>
-        </w:rPr>
         <w:t>Who does what, when? Use cases, specific edge cases?</w:t>
+      </w:r>
+    </w:p>
+    <w:p>
+      <w:pPr>
+        <w:pStyle w:val="TextBody"/>
+        <w:rPr>
+          <w:i w:val="false"/>
+          <w:i w:val="false"/>
+          <w:iCs w:val="false"/>
+        </w:rPr>
+      </w:pPr>
+      <w:r>
+        <w:rPr>
+          <w:i w:val="false"/>
+          <w:iCs w:val="false"/>
+        </w:rPr>
+      </w:r>
+    </w:p>
+    <w:p>
+      <w:pPr>
+        <w:pStyle w:val="TextBody"/>
+        <w:rPr>
+          <w:i w:val="false"/>
+          <w:i w:val="false"/>
+          <w:iCs w:val="false"/>
+        </w:rPr>
+      </w:pPr>
+      <w:r>
+        <w:rPr>
+          <w:i w:val="false"/>
+          <w:iCs w:val="false"/>
+        </w:rPr>
+        <w:t xml:space="preserve">The key user scenarios are based around switching the battery system to provide services to the grid and to the owner operator. The signals are provided by the control and optimisation server. </w:t>
+      </w:r>
+    </w:p>
+    <w:p>
+      <w:pPr>
+        <w:pStyle w:val="TextBody"/>
+        <w:rPr>
+          <w:i w:val="false"/>
+          <w:i w:val="false"/>
+          <w:iCs w:val="false"/>
+        </w:rPr>
+      </w:pPr>
+      <w:r>
+        <w:rPr>
+          <w:i w:val="false"/>
+          <w:iCs w:val="false"/>
+        </w:rPr>
+      </w:r>
+    </w:p>
+    <w:p>
+      <w:pPr>
+        <w:pStyle w:val="TextBody"/>
+        <w:rPr>
+          <w:i w:val="false"/>
+          <w:i w:val="false"/>
+          <w:iCs w:val="false"/>
+        </w:rPr>
+      </w:pPr>
+      <w:r>
+        <w:rPr>
+          <w:i w:val="false"/>
+          <w:iCs w:val="false"/>
+        </w:rPr>
+        <w:t xml:space="preserve">This system needs only to respond to the signals and to ensure that safety criteria are met. </w:t>
       </w:r>
     </w:p>
     <w:p>
@@ -2304,18 +2831,47 @@
     <w:p>
       <w:pPr>
         <w:pStyle w:val="TextBody"/>
-        <w:rPr>
-          <w:i/>
+        <w:rPr/>
+      </w:pPr>
+      <w:r>
+        <w:rPr>
           <w:i/>
           <w:iCs/>
         </w:rPr>
-      </w:pPr>
-      <w:r>
-        <w:rPr>
-          <w:i/>
-          <w:iCs/>
-        </w:rPr>
-        <w:t>What data items are required to be created, managed &amp; stored?</w:t>
+        <w:t xml:space="preserve">What data items are required to be created, managed &amp; stored? </w:t>
+      </w:r>
+    </w:p>
+    <w:p>
+      <w:pPr>
+        <w:pStyle w:val="TextBody"/>
+        <w:rPr>
+          <w:i w:val="false"/>
+          <w:i w:val="false"/>
+          <w:iCs w:val="false"/>
+        </w:rPr>
+      </w:pPr>
+      <w:r>
+        <w:rPr>
+          <w:i w:val="false"/>
+          <w:iCs w:val="false"/>
+        </w:rPr>
+      </w:r>
+    </w:p>
+    <w:p>
+      <w:pPr>
+        <w:pStyle w:val="TextBody"/>
+        <w:rPr>
+          <w:i w:val="false"/>
+          <w:i w:val="false"/>
+          <w:iCs w:val="false"/>
+        </w:rPr>
+      </w:pPr>
+      <w:r>
+        <w:rPr>
+          <w:i w:val="false"/>
+          <w:iCs w:val="false"/>
+        </w:rPr>
+        <w:t xml:space="preserve">The data items for the BSCU are: </w:t>
       </w:r>
     </w:p>
     <w:p>
@@ -2352,18 +2908,30 @@
     <w:p>
       <w:pPr>
         <w:pStyle w:val="TextBody"/>
-        <w:rPr>
-          <w:i/>
+        <w:rPr/>
+      </w:pPr>
+      <w:r>
+        <w:rPr>
           <w:i/>
           <w:iCs/>
         </w:rPr>
-      </w:pPr>
-      <w:r>
-        <w:rPr>
-          <w:i/>
-          <w:iCs/>
-        </w:rPr>
         <w:t>Development scope &amp; approach, partners, assurance, testing</w:t>
+      </w:r>
+    </w:p>
+    <w:p>
+      <w:pPr>
+        <w:pStyle w:val="TextBody"/>
+        <w:rPr>
+          <w:i w:val="false"/>
+          <w:i w:val="false"/>
+          <w:iCs w:val="false"/>
+        </w:rPr>
+      </w:pPr>
+      <w:r>
+        <w:rPr>
+          <w:i w:val="false"/>
+          <w:iCs w:val="false"/>
+        </w:rPr>
       </w:r>
       <w:r>
         <w:br w:type="page"/>
@@ -2403,8 +2971,8 @@
       </w:r>
     </w:p>
     <w:sectPr>
-      <w:headerReference w:type="default" r:id="rId2"/>
-      <w:footerReference w:type="default" r:id="rId3"/>
+      <w:headerReference w:type="default" r:id="rId5"/>
+      <w:footerReference w:type="default" r:id="rId6"/>
       <w:type w:val="nextPage"/>
       <w:pgSz w:w="11906" w:h="16838"/>
       <w:pgMar w:left="1134" w:right="1134" w:header="1134" w:top="1817" w:footer="1134" w:bottom="1817" w:gutter="0"/>
@@ -2475,7 +3043,7 @@
       <w:fldChar w:fldCharType="separate"/>
     </w:r>
     <w:r>
-      <w:t>4</w:t>
+      <w:t>6</w:t>
     </w:r>
     <w:r>
       <w:fldChar w:fldCharType="end"/>
@@ -3163,6 +3731,104 @@
       </w:pPr>
     </w:lvl>
   </w:abstractNum>
+  <w:abstractNum w:abstractNumId="6">
+    <w:lvl w:ilvl="0">
+      <w:start w:val="1"/>
+      <w:numFmt w:val="decimal"/>
+      <w:lvlText w:val="%1"/>
+      <w:lvlJc w:val="left"/>
+      <w:pPr>
+        <w:tabs>
+          <w:tab w:val="num" w:pos="432"/>
+        </w:tabs>
+        <w:ind w:left="432" w:hanging="432"/>
+      </w:pPr>
+    </w:lvl>
+    <w:lvl w:ilvl="1">
+      <w:start w:val="1"/>
+      <w:numFmt w:val="decimal"/>
+      <w:lvlText w:val="%1.%2"/>
+      <w:lvlJc w:val="left"/>
+      <w:pPr>
+        <w:tabs>
+          <w:tab w:val="num" w:pos="576"/>
+        </w:tabs>
+        <w:ind w:left="576" w:hanging="576"/>
+      </w:pPr>
+    </w:lvl>
+    <w:lvl w:ilvl="2">
+      <w:start w:val="1"/>
+      <w:numFmt w:val="decimal"/>
+      <w:lvlText w:val="%1.%2.%3"/>
+      <w:lvlJc w:val="left"/>
+      <w:pPr>
+        <w:tabs>
+          <w:tab w:val="num" w:pos="720"/>
+        </w:tabs>
+        <w:ind w:left="720" w:hanging="720"/>
+      </w:pPr>
+    </w:lvl>
+    <w:lvl w:ilvl="3">
+      <w:start w:val="1"/>
+      <w:numFmt w:val="none"/>
+      <w:suff w:val="nothing"/>
+      <w:lvlText w:val=""/>
+      <w:lvlJc w:val="left"/>
+      <w:pPr>
+        <w:ind w:left="864" w:hanging="864"/>
+      </w:pPr>
+    </w:lvl>
+    <w:lvl w:ilvl="4">
+      <w:start w:val="1"/>
+      <w:numFmt w:val="none"/>
+      <w:suff w:val="nothing"/>
+      <w:lvlText w:val=""/>
+      <w:lvlJc w:val="left"/>
+      <w:pPr>
+        <w:ind w:left="1008" w:hanging="1008"/>
+      </w:pPr>
+    </w:lvl>
+    <w:lvl w:ilvl="5">
+      <w:start w:val="1"/>
+      <w:numFmt w:val="none"/>
+      <w:suff w:val="nothing"/>
+      <w:lvlText w:val=""/>
+      <w:lvlJc w:val="left"/>
+      <w:pPr>
+        <w:ind w:left="1152" w:hanging="1152"/>
+      </w:pPr>
+    </w:lvl>
+    <w:lvl w:ilvl="6">
+      <w:start w:val="1"/>
+      <w:numFmt w:val="none"/>
+      <w:suff w:val="nothing"/>
+      <w:lvlText w:val=""/>
+      <w:lvlJc w:val="left"/>
+      <w:pPr>
+        <w:ind w:left="1296" w:hanging="1296"/>
+      </w:pPr>
+    </w:lvl>
+    <w:lvl w:ilvl="7">
+      <w:start w:val="1"/>
+      <w:numFmt w:val="none"/>
+      <w:suff w:val="nothing"/>
+      <w:lvlText w:val=""/>
+      <w:lvlJc w:val="left"/>
+      <w:pPr>
+        <w:ind w:left="1440" w:hanging="1440"/>
+      </w:pPr>
+    </w:lvl>
+    <w:lvl w:ilvl="8">
+      <w:start w:val="1"/>
+      <w:numFmt w:val="none"/>
+      <w:suff w:val="nothing"/>
+      <w:lvlText w:val=""/>
+      <w:lvlJc w:val="left"/>
+      <w:pPr>
+        <w:ind w:left="1584" w:hanging="1584"/>
+      </w:pPr>
+    </w:lvl>
+  </w:abstractNum>
   <w:num w:numId="1">
     <w:abstractNumId w:val="1"/>
   </w:num>
@@ -3177,6 +3843,9 @@
   </w:num>
   <w:num w:numId="5">
     <w:abstractNumId w:val="5"/>
+  </w:num>
+  <w:num w:numId="6">
+    <w:abstractNumId w:val="6"/>
   </w:num>
 </w:numbering>
 </file>
@@ -3202,7 +3871,7 @@
     <w:pPr>
       <w:widowControl w:val="false"/>
       <w:suppressAutoHyphens w:val="true"/>
-      <w:overflowPunct w:val="false"/>
+      <w:overflowPunct w:val="true"/>
       <w:bidi w:val="0"/>
       <w:spacing w:before="170" w:after="0"/>
       <w:contextualSpacing/>
@@ -3695,6 +4364,14 @@
       <w:b w:val="false"/>
     </w:rPr>
   </w:style>
+  <w:style w:type="character" w:styleId="ListLabel2">
+    <w:name w:val="ListLabel 2"/>
+    <w:qFormat/>
+    <w:rPr>
+      <w:rFonts w:cs="OpenSymbol;Arial Unicode MS"/>
+      <w:b w:val="false"/>
+    </w:rPr>
+  </w:style>
   <w:style w:type="paragraph" w:styleId="Heading">
     <w:name w:val="Heading"/>
     <w:basedOn w:val="Normal"/>

</xml_diff>